<commit_message>
Se corrigen errores de la Documentación.docx
</commit_message>
<xml_diff>
--- a/Documentación.docx
+++ b/Documentación.docx
@@ -532,7 +532,7 @@
                               </a:ln>
                               <a:extLst>
                                 <a:ext uri="{C572A759-6A51-4108-AA02-DFA0A04FC94B}">
-                                  <ma14:wrappingTextBoxFlag xmlns:lc="http://schemas.openxmlformats.org/drawingml/2006/lockedCanvas" xmlns="" xmlns:p="http://schemas.openxmlformats.org/presentationml/2006/main" xmlns:w="http://schemas.openxmlformats.org/wordprocessingml/2006/main" xmlns:w10="urn:schemas-microsoft-com:office:word" xmlns:v="urn:schemas-microsoft-com:vml" xmlns:o="urn:schemas-microsoft-com:office:office" xmlns:ma14="http://schemas.microsoft.com/office/mac/drawingml/2011/main" val="1"/>
+                                  <ma14:wrappingTextBoxFlag xmlns:ma14="http://schemas.microsoft.com/office/mac/drawingml/2011/main" xmlns:o="urn:schemas-microsoft-com:office:office" xmlns:v="urn:schemas-microsoft-com:vml" xmlns:w10="urn:schemas-microsoft-com:office:word" xmlns:w="http://schemas.openxmlformats.org/wordprocessingml/2006/main" xmlns:p="http://schemas.openxmlformats.org/presentationml/2006/main" xmlns="" xmlns:lc="http://schemas.openxmlformats.org/drawingml/2006/lockedCanvas" val="1"/>
                                 </a:ext>
                               </a:extLst>
                             </wps:spPr>
@@ -542,14 +542,12 @@
                                   <w:pPr>
                                     <w:pStyle w:val="Logotipo"/>
                                   </w:pPr>
-                                  <w:proofErr w:type="spellStart"/>
                                   <w:r>
                                     <w:rPr>
                                       <w:lang w:bidi="es-ES"/>
                                     </w:rPr>
                                     <w:t>Dovapack</w:t>
                                   </w:r>
-                                  <w:proofErr w:type="spellEnd"/>
                                 </w:p>
                               </w:txbxContent>
                             </wps:txbx>
@@ -572,14 +570,12 @@
                             <w:pPr>
                               <w:pStyle w:val="Logotipo"/>
                             </w:pPr>
-                            <w:proofErr w:type="spellStart"/>
                             <w:r>
                               <w:rPr>
                                 <w:lang w:bidi="es-ES"/>
                               </w:rPr>
                               <w:t>Dovapack</w:t>
                             </w:r>
-                            <w:proofErr w:type="spellEnd"/>
                           </w:p>
                         </w:txbxContent>
                       </v:textbox>
@@ -644,11 +640,9 @@
         <w:pStyle w:val="Destinatario"/>
         <w:spacing w:line="360" w:lineRule="auto"/>
       </w:pPr>
-      <w:proofErr w:type="spellStart"/>
       <w:r>
         <w:t>AxiosNet</w:t>
       </w:r>
-      <w:proofErr w:type="spellEnd"/>
     </w:p>
     <w:p>
       <w:pPr>
@@ -743,25 +737,7 @@
           <w:bCs w:val="0"/>
           <w:color w:val="000000" w:themeColor="text1"/>
         </w:rPr>
-        <w:t xml:space="preserve">Registrar los Paquetes que van </w:t>
-      </w:r>
-      <w:proofErr w:type="spellStart"/>
-      <w:r>
-        <w:rPr>
-          <w:b w:val="0"/>
-          <w:bCs w:val="0"/>
-          <w:color w:val="000000" w:themeColor="text1"/>
-        </w:rPr>
-        <w:t>ingrensado</w:t>
-      </w:r>
-      <w:proofErr w:type="spellEnd"/>
-      <w:r>
-        <w:rPr>
-          <w:b w:val="0"/>
-          <w:bCs w:val="0"/>
-          <w:color w:val="000000" w:themeColor="text1"/>
-        </w:rPr>
-        <w:t>.</w:t>
+        <w:t>Registrar los Paquetes que van ingrensado.</w:t>
       </w:r>
     </w:p>
     <w:p>
@@ -784,25 +760,7 @@
           <w:bCs w:val="0"/>
           <w:color w:val="000000" w:themeColor="text1"/>
         </w:rPr>
-        <w:t xml:space="preserve">Registrar </w:t>
-      </w:r>
-      <w:proofErr w:type="spellStart"/>
-      <w:r>
-        <w:rPr>
-          <w:b w:val="0"/>
-          <w:bCs w:val="0"/>
-          <w:color w:val="000000" w:themeColor="text1"/>
-        </w:rPr>
-        <w:t>Proovedores</w:t>
-      </w:r>
-      <w:proofErr w:type="spellEnd"/>
-      <w:r>
-        <w:rPr>
-          <w:b w:val="0"/>
-          <w:bCs w:val="0"/>
-          <w:color w:val="000000" w:themeColor="text1"/>
-        </w:rPr>
-        <w:t>.</w:t>
+        <w:t>Registrar Proovedores.</w:t>
       </w:r>
     </w:p>
     <w:p>
@@ -887,25 +845,23 @@
           <w:bCs w:val="0"/>
           <w:color w:val="000000" w:themeColor="text1"/>
         </w:rPr>
-        <w:t xml:space="preserve">Filtros de </w:t>
-      </w:r>
-      <w:proofErr w:type="spellStart"/>
-      <w:r>
-        <w:rPr>
-          <w:b w:val="0"/>
-          <w:bCs w:val="0"/>
-          <w:color w:val="000000" w:themeColor="text1"/>
-        </w:rPr>
-        <w:t>Paqutes</w:t>
-      </w:r>
-      <w:proofErr w:type="spellEnd"/>
-      <w:r>
-        <w:rPr>
-          <w:b w:val="0"/>
-          <w:bCs w:val="0"/>
-          <w:color w:val="000000" w:themeColor="text1"/>
-        </w:rPr>
-        <w:t>.</w:t>
+        <w:t>Filtros de Paqu</w:t>
+      </w:r>
+      <w:r>
+        <w:rPr>
+          <w:b w:val="0"/>
+          <w:bCs w:val="0"/>
+          <w:color w:val="000000" w:themeColor="text1"/>
+        </w:rPr>
+        <w:t>e</w:t>
+      </w:r>
+      <w:r>
+        <w:rPr>
+          <w:b w:val="0"/>
+          <w:bCs w:val="0"/>
+          <w:color w:val="000000" w:themeColor="text1"/>
+        </w:rPr>
+        <w:t>tes.</w:t>
       </w:r>
     </w:p>
     <w:p>
@@ -1228,13 +1184,7 @@
         <w:rPr>
           <w:color w:val="000000" w:themeColor="text1"/>
         </w:rPr>
-        <w:t xml:space="preserve">Registro de </w:t>
-      </w:r>
-      <w:r>
-        <w:rPr>
-          <w:color w:val="000000" w:themeColor="text1"/>
-        </w:rPr>
-        <w:t>Almacenes</w:t>
+        <w:t>Filtro de paquetes</w:t>
       </w:r>
       <w:r>
         <w:rPr>
@@ -1272,16 +1222,14 @@
         </w:rPr>
         <w:t xml:space="preserve">Se determinó crear un filtrado para los paquetes, actualmente está por nombre de </w:t>
       </w:r>
-      <w:proofErr w:type="gramStart"/>
-      <w:r>
-        <w:rPr>
-          <w:b w:val="0"/>
-          <w:bCs w:val="0"/>
-          <w:color w:val="000000" w:themeColor="text1"/>
-        </w:rPr>
-        <w:t>paquete</w:t>
-      </w:r>
-      <w:proofErr w:type="gramEnd"/>
+      <w:r>
+        <w:rPr>
+          <w:b w:val="0"/>
+          <w:bCs w:val="0"/>
+          <w:color w:val="000000" w:themeColor="text1"/>
+        </w:rPr>
+        <w:t>paquete,</w:t>
+      </w:r>
       <w:r>
         <w:rPr>
           <w:b w:val="0"/>
@@ -1355,43 +1303,7 @@
           <w:bCs w:val="0"/>
           <w:color w:val="000000" w:themeColor="text1"/>
         </w:rPr>
-        <w:t xml:space="preserve">El proyecto esta desarrollado en dos tecnologías, para el </w:t>
-      </w:r>
-      <w:proofErr w:type="spellStart"/>
-      <w:r>
-        <w:rPr>
-          <w:b w:val="0"/>
-          <w:bCs w:val="0"/>
-          <w:color w:val="000000" w:themeColor="text1"/>
-        </w:rPr>
-        <w:t>FrontEnd</w:t>
-      </w:r>
-      <w:proofErr w:type="spellEnd"/>
-      <w:r>
-        <w:rPr>
-          <w:b w:val="0"/>
-          <w:bCs w:val="0"/>
-          <w:color w:val="000000" w:themeColor="text1"/>
-        </w:rPr>
-        <w:t xml:space="preserve"> se determinó ocupar R</w:t>
-      </w:r>
-      <w:proofErr w:type="spellStart"/>
-      <w:r>
-        <w:rPr>
-          <w:b w:val="0"/>
-          <w:bCs w:val="0"/>
-          <w:color w:val="000000" w:themeColor="text1"/>
-        </w:rPr>
-        <w:t>eact</w:t>
-      </w:r>
-      <w:proofErr w:type="spellEnd"/>
-      <w:r>
-        <w:rPr>
-          <w:b w:val="0"/>
-          <w:bCs w:val="0"/>
-          <w:color w:val="000000" w:themeColor="text1"/>
-        </w:rPr>
-        <w:t xml:space="preserve"> 18 la versión más actual y con mucho potencial </w:t>
+        <w:t xml:space="preserve">El proyecto esta desarrollado en dos tecnologías, para el FrontEnd se determinó ocupar React 18 la versión más actual y con mucho potencial </w:t>
       </w:r>
       <w:r>
         <w:rPr>
@@ -1409,14 +1321,12 @@
         </w:rPr>
         <w:t xml:space="preserve"> librerías externas como </w:t>
       </w:r>
-      <w:proofErr w:type="spellStart"/>
       <w:r>
         <w:rPr>
           <w:color w:val="000000" w:themeColor="text1"/>
         </w:rPr>
         <w:t>Leaflet</w:t>
       </w:r>
-      <w:proofErr w:type="spellEnd"/>
       <w:r>
         <w:rPr>
           <w:b w:val="0"/>
@@ -1441,28 +1351,12 @@
         </w:rPr>
         <w:t xml:space="preserve">, </w:t>
       </w:r>
-      <w:proofErr w:type="spellStart"/>
-      <w:r>
-        <w:rPr>
-          <w:color w:val="000000" w:themeColor="text1"/>
-        </w:rPr>
-        <w:t>Formik</w:t>
-      </w:r>
-      <w:proofErr w:type="spellEnd"/>
-      <w:r>
-        <w:rPr>
-          <w:color w:val="000000" w:themeColor="text1"/>
-        </w:rPr>
-        <w:t xml:space="preserve"> y </w:t>
-      </w:r>
-      <w:proofErr w:type="spellStart"/>
-      <w:r>
-        <w:rPr>
-          <w:color w:val="000000" w:themeColor="text1"/>
-        </w:rPr>
-        <w:t>Yup</w:t>
-      </w:r>
-      <w:proofErr w:type="spellEnd"/>
+      <w:r>
+        <w:rPr>
+          <w:color w:val="000000" w:themeColor="text1"/>
+        </w:rPr>
+        <w:t>Formik y Yup</w:t>
+      </w:r>
       <w:r>
         <w:rPr>
           <w:b w:val="0"/>
@@ -1471,32 +1365,20 @@
         </w:rPr>
         <w:t xml:space="preserve"> para crear y validar Formularios y </w:t>
       </w:r>
-      <w:proofErr w:type="spellStart"/>
       <w:r>
         <w:rPr>
           <w:color w:val="000000" w:themeColor="text1"/>
         </w:rPr>
         <w:t>Hooks</w:t>
       </w:r>
-      <w:proofErr w:type="spellEnd"/>
-      <w:r>
-        <w:rPr>
-          <w:b w:val="0"/>
-          <w:bCs w:val="0"/>
-          <w:color w:val="000000" w:themeColor="text1"/>
-        </w:rPr>
-        <w:t xml:space="preserve"> para los estados de los </w:t>
-      </w:r>
-      <w:proofErr w:type="spellStart"/>
-      <w:r>
-        <w:rPr>
-          <w:b w:val="0"/>
-          <w:bCs w:val="0"/>
-          <w:color w:val="000000" w:themeColor="text1"/>
-        </w:rPr>
-        <w:t>componetes</w:t>
-      </w:r>
-      <w:proofErr w:type="spellEnd"/>
+      <w:r>
+        <w:rPr>
+          <w:b w:val="0"/>
+          <w:bCs w:val="0"/>
+          <w:color w:val="000000" w:themeColor="text1"/>
+        </w:rPr>
+        <w:t xml:space="preserve"> para los estados de los componetes</w:t>
+      </w:r>
       <w:r>
         <w:rPr>
           <w:b w:val="0"/>
@@ -1525,25 +1407,7 @@
           <w:bCs w:val="0"/>
           <w:color w:val="000000" w:themeColor="text1"/>
         </w:rPr>
-        <w:t xml:space="preserve">también se utilizó la versión de ASP Net Core 6 para el desarrollo del </w:t>
-      </w:r>
-      <w:proofErr w:type="spellStart"/>
-      <w:r>
-        <w:rPr>
-          <w:b w:val="0"/>
-          <w:bCs w:val="0"/>
-          <w:color w:val="000000" w:themeColor="text1"/>
-        </w:rPr>
-        <w:t>BackEnd</w:t>
-      </w:r>
-      <w:proofErr w:type="spellEnd"/>
-      <w:r>
-        <w:rPr>
-          <w:b w:val="0"/>
-          <w:bCs w:val="0"/>
-          <w:color w:val="000000" w:themeColor="text1"/>
-        </w:rPr>
-        <w:t xml:space="preserve"> de la WEB API, en el ambiente se ocuparon inyecciones de dependencias, </w:t>
+        <w:t xml:space="preserve">también se utilizó la versión de ASP Net Core 6 para el desarrollo del BackEnd de la WEB API, en el ambiente se ocuparon inyecciones de dependencias, </w:t>
       </w:r>
       <w:r>
         <w:rPr>
@@ -1553,14 +1417,12 @@
         </w:rPr>
         <w:t xml:space="preserve">modelos </w:t>
       </w:r>
-      <w:proofErr w:type="spellStart"/>
       <w:r>
         <w:rPr>
           <w:color w:val="000000" w:themeColor="text1"/>
         </w:rPr>
         <w:t>DTOs</w:t>
       </w:r>
-      <w:proofErr w:type="spellEnd"/>
       <w:r>
         <w:rPr>
           <w:b w:val="0"/>
@@ -1577,14 +1439,12 @@
         </w:rPr>
         <w:t xml:space="preserve">, </w:t>
       </w:r>
-      <w:proofErr w:type="spellStart"/>
       <w:r>
         <w:rPr>
           <w:color w:val="000000" w:themeColor="text1"/>
         </w:rPr>
         <w:t>NetTopology</w:t>
       </w:r>
-      <w:proofErr w:type="spellEnd"/>
       <w:r>
         <w:rPr>
           <w:b w:val="0"/>
@@ -1593,66 +1453,26 @@
         </w:rPr>
         <w:t xml:space="preserve"> para el guardado de las coordenadas de  los almacenes, </w:t>
       </w:r>
-      <w:proofErr w:type="spellStart"/>
       <w:r>
         <w:rPr>
           <w:color w:val="000000" w:themeColor="text1"/>
         </w:rPr>
         <w:t>AutoMapper</w:t>
       </w:r>
-      <w:proofErr w:type="spellEnd"/>
-      <w:r>
-        <w:rPr>
-          <w:b w:val="0"/>
-          <w:bCs w:val="0"/>
-          <w:color w:val="000000" w:themeColor="text1"/>
-        </w:rPr>
-        <w:t xml:space="preserve"> para el mapeado del </w:t>
-      </w:r>
-      <w:proofErr w:type="spellStart"/>
-      <w:r>
-        <w:rPr>
-          <w:b w:val="0"/>
-          <w:bCs w:val="0"/>
-          <w:color w:val="000000" w:themeColor="text1"/>
-        </w:rPr>
-        <w:t>Context</w:t>
-      </w:r>
-      <w:proofErr w:type="spellEnd"/>
-      <w:r>
-        <w:rPr>
-          <w:b w:val="0"/>
-          <w:bCs w:val="0"/>
-          <w:color w:val="000000" w:themeColor="text1"/>
-        </w:rPr>
-        <w:t xml:space="preserve"> con los </w:t>
-      </w:r>
-      <w:proofErr w:type="spellStart"/>
-      <w:r>
-        <w:rPr>
-          <w:b w:val="0"/>
-          <w:bCs w:val="0"/>
-          <w:color w:val="000000" w:themeColor="text1"/>
-        </w:rPr>
-        <w:t>DTOs</w:t>
-      </w:r>
-      <w:proofErr w:type="spellEnd"/>
-      <w:r>
-        <w:rPr>
-          <w:b w:val="0"/>
-          <w:bCs w:val="0"/>
-          <w:color w:val="000000" w:themeColor="text1"/>
-        </w:rPr>
-        <w:t xml:space="preserve">, además de implementar </w:t>
-      </w:r>
-      <w:proofErr w:type="spellStart"/>
+      <w:r>
+        <w:rPr>
+          <w:b w:val="0"/>
+          <w:bCs w:val="0"/>
+          <w:color w:val="000000" w:themeColor="text1"/>
+        </w:rPr>
+        <w:t xml:space="preserve"> para el mapeado del Context con los DTOs, además de implementar </w:t>
+      </w:r>
       <w:r>
         <w:rPr>
           <w:color w:val="000000" w:themeColor="text1"/>
         </w:rPr>
         <w:t>claims</w:t>
       </w:r>
-      <w:proofErr w:type="spellEnd"/>
       <w:r>
         <w:rPr>
           <w:b w:val="0"/>
@@ -1661,39 +1481,19 @@
         </w:rPr>
         <w:t xml:space="preserve"> e </w:t>
       </w:r>
-      <w:proofErr w:type="spellStart"/>
       <w:r>
         <w:rPr>
           <w:color w:val="000000" w:themeColor="text1"/>
         </w:rPr>
         <w:t>Identity</w:t>
       </w:r>
-      <w:proofErr w:type="spellEnd"/>
-      <w:r>
-        <w:rPr>
-          <w:b w:val="0"/>
-          <w:bCs w:val="0"/>
-          <w:color w:val="000000" w:themeColor="text1"/>
-        </w:rPr>
-        <w:t xml:space="preserve"> para llevar un registro y </w:t>
-      </w:r>
-      <w:proofErr w:type="spellStart"/>
-      <w:r>
-        <w:rPr>
-          <w:b w:val="0"/>
-          <w:bCs w:val="0"/>
-          <w:color w:val="000000" w:themeColor="text1"/>
-        </w:rPr>
-        <w:t>login</w:t>
-      </w:r>
-      <w:proofErr w:type="spellEnd"/>
-      <w:r>
-        <w:rPr>
-          <w:b w:val="0"/>
-          <w:bCs w:val="0"/>
-          <w:color w:val="000000" w:themeColor="text1"/>
-        </w:rPr>
-        <w:t xml:space="preserve"> de usuarios</w:t>
+      <w:r>
+        <w:rPr>
+          <w:b w:val="0"/>
+          <w:bCs w:val="0"/>
+          <w:color w:val="000000" w:themeColor="text1"/>
+        </w:rPr>
+        <w:t xml:space="preserve"> para llevar un registro y login de usuarios</w:t>
       </w:r>
       <w:r>
         <w:rPr>
@@ -1709,43 +1509,7 @@
           <w:bCs w:val="0"/>
           <w:color w:val="000000" w:themeColor="text1"/>
         </w:rPr>
-        <w:t xml:space="preserve">también se implementó Azure Storage para la subida de imágenes de los proveedores o los paquetes, y para la creación de Base de datos y tablas se utilizó </w:t>
-      </w:r>
-      <w:proofErr w:type="spellStart"/>
-      <w:r>
-        <w:rPr>
-          <w:b w:val="0"/>
-          <w:bCs w:val="0"/>
-          <w:color w:val="000000" w:themeColor="text1"/>
-        </w:rPr>
-        <w:t>Entity</w:t>
-      </w:r>
-      <w:proofErr w:type="spellEnd"/>
-      <w:r>
-        <w:rPr>
-          <w:b w:val="0"/>
-          <w:bCs w:val="0"/>
-          <w:color w:val="000000" w:themeColor="text1"/>
-        </w:rPr>
-        <w:t xml:space="preserve"> </w:t>
-      </w:r>
-      <w:proofErr w:type="spellStart"/>
-      <w:r>
-        <w:rPr>
-          <w:b w:val="0"/>
-          <w:bCs w:val="0"/>
-          <w:color w:val="000000" w:themeColor="text1"/>
-        </w:rPr>
-        <w:t>Frameworks</w:t>
-      </w:r>
-      <w:proofErr w:type="spellEnd"/>
-      <w:r>
-        <w:rPr>
-          <w:b w:val="0"/>
-          <w:bCs w:val="0"/>
-          <w:color w:val="000000" w:themeColor="text1"/>
-        </w:rPr>
-        <w:t>.</w:t>
+        <w:t>también se implementó Azure Storage para la subida de imágenes de los proveedores o los paquetes, y para la creación de Base de datos y tablas se utilizó Entity Frameworks.</w:t>
       </w:r>
     </w:p>
     <w:p>
@@ -1922,25 +1686,7 @@
           <w:bCs w:val="0"/>
           <w:color w:val="000000" w:themeColor="text1"/>
         </w:rPr>
-        <w:t xml:space="preserve">en los filtros, y también adicionar un </w:t>
-      </w:r>
-      <w:proofErr w:type="spellStart"/>
-      <w:r>
-        <w:rPr>
-          <w:b w:val="0"/>
-          <w:bCs w:val="0"/>
-          <w:color w:val="000000" w:themeColor="text1"/>
-        </w:rPr>
-        <w:t>reporteador</w:t>
-      </w:r>
-      <w:proofErr w:type="spellEnd"/>
-      <w:r>
-        <w:rPr>
-          <w:b w:val="0"/>
-          <w:bCs w:val="0"/>
-          <w:color w:val="000000" w:themeColor="text1"/>
-        </w:rPr>
-        <w:t xml:space="preserve"> para llevar un buen control de los paquetes.</w:t>
+        <w:t>en los filtros, y también adicionar un reporteador para llevar un buen control de los paquetes.</w:t>
       </w:r>
     </w:p>
     <w:p>
@@ -3200,23 +2946,12 @@
 </file>
 
 <file path=customXml/item1.xml><?xml version="1.0" encoding="utf-8"?>
-<p:properties xmlns:p="http://schemas.microsoft.com/office/2006/metadata/properties" xmlns:xsi="http://www.w3.org/2001/XMLSchema-instance" xmlns:pc="http://schemas.microsoft.com/office/infopath/2007/PartnerControls">
-  <documentManagement>
-    <_ip_UnifiedCompliancePolicyUIAction xmlns="http://schemas.microsoft.com/sharepoint/v3" xsi:nil="true"/>
-    <Image xmlns="71af3243-3dd4-4a8d-8c0d-dd76da1f02a5">
-      <Url xsi:nil="true"/>
-      <Description xsi:nil="true"/>
-    </Image>
-    <Status xmlns="71af3243-3dd4-4a8d-8c0d-dd76da1f02a5">Not started</Status>
-    <Background xmlns="71af3243-3dd4-4a8d-8c0d-dd76da1f02a5">false</Background>
-    <_ip_UnifiedCompliancePolicyProperties xmlns="http://schemas.microsoft.com/sharepoint/v3" xsi:nil="true"/>
-    <ImageTagsTaxHTField xmlns="71af3243-3dd4-4a8d-8c0d-dd76da1f02a5">
-      <Terms xmlns="http://schemas.microsoft.com/office/infopath/2007/PartnerControls"/>
-    </ImageTagsTaxHTField>
-    <TaxCatchAll xmlns="230e9df3-be65-4c73-a93b-d1236ebd677e" xsi:nil="true"/>
-    <MediaServiceKeyPoints xmlns="71af3243-3dd4-4a8d-8c0d-dd76da1f02a5" xsi:nil="true"/>
-  </documentManagement>
-</p:properties>
+<?mso-contentType ?>
+<FormTemplates xmlns="http://schemas.microsoft.com/sharepoint/v3/contenttype/forms">
+  <Display>DocumentLibraryForm</Display>
+  <Edit>DocumentLibraryForm</Edit>
+  <New>DocumentLibraryForm</New>
+</FormTemplates>
 </file>
 
 <file path=customXml/item2.xml><?xml version="1.0" encoding="utf-8"?>
@@ -3508,22 +3243,29 @@
 </file>
 
 <file path=customXml/item3.xml><?xml version="1.0" encoding="utf-8"?>
-<?mso-contentType ?>
-<FormTemplates xmlns="http://schemas.microsoft.com/sharepoint/v3/contenttype/forms">
-  <Display>DocumentLibraryForm</Display>
-  <Edit>DocumentLibraryForm</Edit>
-  <New>DocumentLibraryForm</New>
-</FormTemplates>
+<p:properties xmlns:p="http://schemas.microsoft.com/office/2006/metadata/properties" xmlns:xsi="http://www.w3.org/2001/XMLSchema-instance" xmlns:pc="http://schemas.microsoft.com/office/infopath/2007/PartnerControls">
+  <documentManagement>
+    <_ip_UnifiedCompliancePolicyUIAction xmlns="http://schemas.microsoft.com/sharepoint/v3" xsi:nil="true"/>
+    <Image xmlns="71af3243-3dd4-4a8d-8c0d-dd76da1f02a5">
+      <Url xsi:nil="true"/>
+      <Description xsi:nil="true"/>
+    </Image>
+    <Status xmlns="71af3243-3dd4-4a8d-8c0d-dd76da1f02a5">Not started</Status>
+    <Background xmlns="71af3243-3dd4-4a8d-8c0d-dd76da1f02a5">false</Background>
+    <_ip_UnifiedCompliancePolicyProperties xmlns="http://schemas.microsoft.com/sharepoint/v3" xsi:nil="true"/>
+    <ImageTagsTaxHTField xmlns="71af3243-3dd4-4a8d-8c0d-dd76da1f02a5">
+      <Terms xmlns="http://schemas.microsoft.com/office/infopath/2007/PartnerControls"/>
+    </ImageTagsTaxHTField>
+    <TaxCatchAll xmlns="230e9df3-be65-4c73-a93b-d1236ebd677e" xsi:nil="true"/>
+    <MediaServiceKeyPoints xmlns="71af3243-3dd4-4a8d-8c0d-dd76da1f02a5" xsi:nil="true"/>
+  </documentManagement>
+</p:properties>
 </file>
 
 <file path=customXml/itemProps1.xml><?xml version="1.0" encoding="utf-8"?>
-<ds:datastoreItem xmlns:ds="http://schemas.openxmlformats.org/officeDocument/2006/customXml" ds:itemID="{C3B74C0E-7993-40E1-930F-CF78C434EB62}">
+<ds:datastoreItem xmlns:ds="http://schemas.openxmlformats.org/officeDocument/2006/customXml" ds:itemID="{AE09AE5A-B3B6-44BC-8570-615CB5E05AA8}">
   <ds:schemaRefs>
-    <ds:schemaRef ds:uri="http://schemas.microsoft.com/office/2006/metadata/properties"/>
-    <ds:schemaRef ds:uri="http://schemas.microsoft.com/office/infopath/2007/PartnerControls"/>
-    <ds:schemaRef ds:uri="http://schemas.microsoft.com/sharepoint/v3"/>
-    <ds:schemaRef ds:uri="71af3243-3dd4-4a8d-8c0d-dd76da1f02a5"/>
-    <ds:schemaRef ds:uri="230e9df3-be65-4c73-a93b-d1236ebd677e"/>
+    <ds:schemaRef ds:uri="http://schemas.microsoft.com/sharepoint/v3/contenttype/forms"/>
   </ds:schemaRefs>
 </ds:datastoreItem>
 </file>
@@ -3550,9 +3292,13 @@
 </file>
 
 <file path=customXml/itemProps3.xml><?xml version="1.0" encoding="utf-8"?>
-<ds:datastoreItem xmlns:ds="http://schemas.openxmlformats.org/officeDocument/2006/customXml" ds:itemID="{AE09AE5A-B3B6-44BC-8570-615CB5E05AA8}">
+<ds:datastoreItem xmlns:ds="http://schemas.openxmlformats.org/officeDocument/2006/customXml" ds:itemID="{C3B74C0E-7993-40E1-930F-CF78C434EB62}">
   <ds:schemaRefs>
-    <ds:schemaRef ds:uri="http://schemas.microsoft.com/sharepoint/v3/contenttype/forms"/>
+    <ds:schemaRef ds:uri="http://schemas.microsoft.com/office/2006/metadata/properties"/>
+    <ds:schemaRef ds:uri="http://schemas.microsoft.com/office/infopath/2007/PartnerControls"/>
+    <ds:schemaRef ds:uri="http://schemas.microsoft.com/sharepoint/v3"/>
+    <ds:schemaRef ds:uri="71af3243-3dd4-4a8d-8c0d-dd76da1f02a5"/>
+    <ds:schemaRef ds:uri="230e9df3-be65-4c73-a93b-d1236ebd677e"/>
   </ds:schemaRefs>
 </ds:datastoreItem>
 </file>
</xml_diff>